<commit_message>
Preenchendo plano de V&V e reduzindo tamanho do Kanban
Foi alterado a pasta do Plano de V&V preenchido parcialmente e criado o
arquivo de cronograma geral de V&V. Foi reduzido também o tamanho do
arquivo do kanban de GPR
</commit_message>
<xml_diff>
--- a/Artefatos de Documentação/Processo Aplicado/EveRemind/1-Gerencia de Requisitos/Plano de Revisão dos Requisitos.docx
+++ b/Artefatos de Documentação/Processo Aplicado/EveRemind/1-Gerencia de Requisitos/Plano de Revisão dos Requisitos.docx
@@ -194,16 +194,7 @@
           <w:sz w:val="24"/>
           <w:szCs w:val="24"/>
         </w:rPr>
-        <w:t>ributos de qualidade ser</w:t>
-      </w:r>
-      <w:r>
-        <w:rPr>
-          <w:rFonts w:ascii="Arial" w:hAnsi="Arial" w:cs="Arial"/>
-          <w:color w:val="000000" w:themeColor="text1"/>
-          <w:sz w:val="24"/>
-          <w:szCs w:val="24"/>
-        </w:rPr>
-        <w:t>ão</w:t>
+        <w:t>ributos de qualidade serão</w:t>
       </w:r>
       <w:r>
         <w:rPr>
@@ -438,19 +429,7 @@
         <w:rPr>
           <w:rFonts w:ascii="Arial" w:hAnsi="Arial" w:cs="Arial"/>
         </w:rPr>
-        <w:t>V</w:t>
-      </w:r>
-      <w:r>
-        <w:rPr>
-          <w:rFonts w:ascii="Arial" w:hAnsi="Arial" w:cs="Arial"/>
-        </w:rPr>
-        <w:t>iabilidade</w:t>
-      </w:r>
-      <w:r>
-        <w:rPr>
-          <w:rFonts w:ascii="Arial" w:hAnsi="Arial" w:cs="Arial"/>
-        </w:rPr>
-        <w:t>;</w:t>
+        <w:t>Viabilidade;</w:t>
       </w:r>
     </w:p>
     <w:p>
@@ -472,19 +451,7 @@
         <w:rPr>
           <w:rFonts w:ascii="Arial" w:hAnsi="Arial" w:cs="Arial"/>
         </w:rPr>
-        <w:t>T</w:t>
-      </w:r>
-      <w:r>
-        <w:rPr>
-          <w:rFonts w:ascii="Arial" w:hAnsi="Arial" w:cs="Arial"/>
-        </w:rPr>
-        <w:t>estabilidade</w:t>
-      </w:r>
-      <w:r>
-        <w:rPr>
-          <w:rFonts w:ascii="Arial" w:hAnsi="Arial" w:cs="Arial"/>
-        </w:rPr>
-        <w:t>.</w:t>
+        <w:t>Testabilidade.</w:t>
       </w:r>
     </w:p>
     <w:p>
@@ -590,16 +557,7 @@
           <w:sz w:val="24"/>
           <w:szCs w:val="24"/>
         </w:rPr>
-        <w:t>Não</w:t>
-      </w:r>
-      <w:r>
-        <w:rPr>
-          <w:rFonts w:ascii="Arial" w:hAnsi="Arial" w:cs="Arial"/>
-          <w:color w:val="000000" w:themeColor="text1"/>
-          <w:sz w:val="24"/>
-          <w:szCs w:val="24"/>
-        </w:rPr>
-        <w:t>.</w:t>
+        <w:t>Não.</w:t>
       </w:r>
     </w:p>
     <w:p>
@@ -871,16 +829,7 @@
           <w:sz w:val="24"/>
           <w:szCs w:val="24"/>
         </w:rPr>
-        <w:t>Não</w:t>
-      </w:r>
-      <w:r>
-        <w:rPr>
-          <w:rFonts w:ascii="Arial" w:hAnsi="Arial" w:cs="Arial"/>
-          <w:color w:val="000000" w:themeColor="text1"/>
-          <w:sz w:val="24"/>
-          <w:szCs w:val="24"/>
-        </w:rPr>
-        <w:t>.</w:t>
+        <w:t>Não.</w:t>
       </w:r>
     </w:p>
     <w:p>
@@ -1113,16 +1062,7 @@
           <w:sz w:val="24"/>
           <w:szCs w:val="24"/>
         </w:rPr>
-        <w:t>Não</w:t>
-      </w:r>
-      <w:r>
-        <w:rPr>
-          <w:rFonts w:ascii="Arial" w:hAnsi="Arial" w:cs="Arial"/>
-          <w:color w:val="000000" w:themeColor="text1"/>
-          <w:sz w:val="24"/>
-          <w:szCs w:val="24"/>
-        </w:rPr>
-        <w:t>.</w:t>
+        <w:t>Não.</w:t>
       </w:r>
     </w:p>
     <w:p>
@@ -1201,16 +1141,7 @@
           <w:sz w:val="24"/>
           <w:szCs w:val="24"/>
         </w:rPr>
-        <w:t>, isso</w:t>
-      </w:r>
-      <w:r>
-        <w:rPr>
-          <w:rFonts w:ascii="Arial" w:hAnsi="Arial" w:cs="Arial"/>
-          <w:color w:val="000000" w:themeColor="text1"/>
-          <w:sz w:val="24"/>
-          <w:szCs w:val="24"/>
-        </w:rPr>
-        <w:t xml:space="preserve"> está descrito algures no documento?</w:t>
+        <w:t>, isso está descrito algures no documento?</w:t>
       </w:r>
     </w:p>
     <w:p>
@@ -1587,16 +1518,7 @@
           <w:sz w:val="24"/>
           <w:szCs w:val="24"/>
         </w:rPr>
-        <w:t xml:space="preserve">Pessoal envolvido: o </w:t>
-      </w:r>
-      <w:r>
-        <w:rPr>
-          <w:rFonts w:ascii="Arial" w:hAnsi="Arial" w:cs="Arial"/>
-          <w:color w:val="000000" w:themeColor="text1"/>
-          <w:sz w:val="24"/>
-          <w:szCs w:val="24"/>
-        </w:rPr>
-        <w:t>dono do produto</w:t>
+        <w:t>Pessoal envolvido: o dono do produto</w:t>
       </w:r>
       <w:r>
         <w:rPr>
@@ -1736,46 +1658,73 @@
           <w:szCs w:val="24"/>
         </w:rPr>
       </w:pPr>
+      <w:r>
+        <w:rPr>
+          <w:rFonts w:ascii="Arial" w:hAnsi="Arial" w:cs="Arial"/>
+          <w:color w:val="000000" w:themeColor="text1"/>
+          <w:sz w:val="24"/>
+          <w:szCs w:val="24"/>
+        </w:rPr>
+        <w:t xml:space="preserve">Em </w:t>
+      </w:r>
+      <w:r>
+        <w:rPr>
+          <w:rFonts w:ascii="Arial" w:hAnsi="Arial" w:cs="Arial"/>
+          <w:color w:val="000000" w:themeColor="text1"/>
+          <w:sz w:val="24"/>
+          <w:szCs w:val="24"/>
+        </w:rPr>
+        <w:t>vista de uma não conformidade, uma solicitação de alteração de requisito deve ser preenchida para cada requisito não conforme</w:t>
+      </w:r>
+      <w:r>
+        <w:rPr>
+          <w:rFonts w:ascii="Arial" w:hAnsi="Arial" w:cs="Arial"/>
+          <w:color w:val="000000" w:themeColor="text1"/>
+          <w:sz w:val="24"/>
+          <w:szCs w:val="24"/>
+        </w:rPr>
+        <w:t xml:space="preserve"> e o histórico de S</w:t>
+      </w:r>
+      <w:r>
+        <w:rPr>
+          <w:rFonts w:ascii="Arial" w:hAnsi="Arial" w:cs="Arial"/>
+          <w:color w:val="000000" w:themeColor="text1"/>
+          <w:sz w:val="24"/>
+          <w:szCs w:val="24"/>
+        </w:rPr>
+        <w:t>olicitação de Alteração de Requisitos (</w:t>
+      </w:r>
+      <w:proofErr w:type="spellStart"/>
+      <w:r>
+        <w:rPr>
+          <w:rFonts w:ascii="Arial" w:hAnsi="Arial" w:cs="Arial"/>
+          <w:color w:val="000000" w:themeColor="text1"/>
+          <w:sz w:val="24"/>
+          <w:szCs w:val="24"/>
+        </w:rPr>
+        <w:t>S</w:t>
+      </w:r>
+      <w:r>
+        <w:rPr>
+          <w:rFonts w:ascii="Arial" w:hAnsi="Arial" w:cs="Arial"/>
+          <w:color w:val="000000" w:themeColor="text1"/>
+          <w:sz w:val="24"/>
+          <w:szCs w:val="24"/>
+        </w:rPr>
+        <w:t>ARs</w:t>
+      </w:r>
+      <w:proofErr w:type="spellEnd"/>
+      <w:r>
+        <w:rPr>
+          <w:rFonts w:ascii="Arial" w:hAnsi="Arial" w:cs="Arial"/>
+          <w:color w:val="000000" w:themeColor="text1"/>
+          <w:sz w:val="24"/>
+          <w:szCs w:val="24"/>
+        </w:rPr>
+        <w:t>)</w:t>
+      </w:r>
       <w:bookmarkStart w:id="0" w:name="_GoBack"/>
       <w:bookmarkEnd w:id="0"/>
-      <w:r>
-        <w:rPr>
-          <w:rFonts w:ascii="Arial" w:hAnsi="Arial" w:cs="Arial"/>
-          <w:color w:val="000000" w:themeColor="text1"/>
-          <w:sz w:val="24"/>
-          <w:szCs w:val="24"/>
-        </w:rPr>
-        <w:t xml:space="preserve">Em </w:t>
-      </w:r>
-      <w:r>
-        <w:rPr>
-          <w:rFonts w:ascii="Arial" w:hAnsi="Arial" w:cs="Arial"/>
-          <w:color w:val="000000" w:themeColor="text1"/>
-          <w:sz w:val="24"/>
-          <w:szCs w:val="24"/>
-        </w:rPr>
-        <w:t>vista de uma não conformidade, uma solicitação de alteração de requisito deve ser preenchida para cada requisito não conforme</w:t>
-      </w:r>
-      <w:r>
-        <w:rPr>
-          <w:rFonts w:ascii="Arial" w:hAnsi="Arial" w:cs="Arial"/>
-          <w:color w:val="000000" w:themeColor="text1"/>
-          <w:sz w:val="24"/>
-          <w:szCs w:val="24"/>
-        </w:rPr>
-        <w:t xml:space="preserve"> e o histórico de </w:t>
-      </w:r>
-      <w:proofErr w:type="spellStart"/>
-      <w:r>
-        <w:rPr>
-          <w:rFonts w:ascii="Arial" w:hAnsi="Arial" w:cs="Arial"/>
-          <w:color w:val="000000" w:themeColor="text1"/>
-          <w:sz w:val="24"/>
-          <w:szCs w:val="24"/>
-        </w:rPr>
-        <w:t>SARs</w:t>
-      </w:r>
-      <w:proofErr w:type="spellEnd"/>
       <w:r>
         <w:rPr>
           <w:rFonts w:ascii="Arial" w:hAnsi="Arial" w:cs="Arial"/>
@@ -1829,7 +1778,7 @@
 
 <file path=word/numbering.xml><?xml version="1.0" encoding="utf-8"?>
 <w:numbering xmlns:wpc="http://schemas.microsoft.com/office/word/2010/wordprocessingCanvas" xmlns:mc="http://schemas.openxmlformats.org/markup-compatibility/2006" xmlns:o="urn:schemas-microsoft-com:office:office" xmlns:r="http://schemas.openxmlformats.org/officeDocument/2006/relationships" xmlns:m="http://schemas.openxmlformats.org/officeDocument/2006/math" xmlns:v="urn:schemas-microsoft-com:vml" xmlns:wp14="http://schemas.microsoft.com/office/word/2010/wordprocessingDrawing" xmlns:wp="http://schemas.openxmlformats.org/drawingml/2006/wordprocessingDrawing" xmlns:w10="urn:schemas-microsoft-com:office:word" xmlns:w="http://schemas.openxmlformats.org/wordprocessingml/2006/main" xmlns:w14="http://schemas.microsoft.com/office/word/2010/wordml" xmlns:w15="http://schemas.microsoft.com/office/word/2012/wordml" xmlns:wpg="http://schemas.microsoft.com/office/word/2010/wordprocessingGroup" xmlns:wpi="http://schemas.microsoft.com/office/word/2010/wordprocessingInk" xmlns:wne="http://schemas.microsoft.com/office/word/2006/wordml" xmlns:wps="http://schemas.microsoft.com/office/word/2010/wordprocessingShape" mc:Ignorable="w14 w15 wp14">
-  <w:abstractNum w:abstractNumId="0" w15:restartNumberingAfterBreak="0">
+  <w:abstractNum w:abstractNumId="0">
     <w:nsid w:val="087A53E7"/>
     <w:multiLevelType w:val="multilevel"/>
     <w:tmpl w:val="0416001D"/>
@@ -1942,7 +1891,7 @@
       </w:rPr>
     </w:lvl>
   </w:abstractNum>
-  <w:abstractNum w:abstractNumId="1" w15:restartNumberingAfterBreak="0">
+  <w:abstractNum w:abstractNumId="1">
     <w:nsid w:val="46B146E1"/>
     <w:multiLevelType w:val="hybridMultilevel"/>
     <w:tmpl w:val="5C7A11E2"/>
@@ -2764,7 +2713,7 @@
 </file>
 
 <file path=customXml/itemProps1.xml><?xml version="1.0" encoding="utf-8"?>
-<ds:datastoreItem xmlns:ds="http://schemas.openxmlformats.org/officeDocument/2006/customXml" ds:itemID="{5BF22D04-F124-40F2-9012-35765095D5A4}">
+<ds:datastoreItem xmlns:ds="http://schemas.openxmlformats.org/officeDocument/2006/customXml" ds:itemID="{AA7027EF-FE77-415D-AB2E-BCF46AE58FA6}">
   <ds:schemaRefs>
     <ds:schemaRef ds:uri="http://schemas.openxmlformats.org/officeDocument/2006/bibliography"/>
   </ds:schemaRefs>

</xml_diff>